<commit_message>
feat: filebeat.yml file changed:
</commit_message>
<xml_diff>
--- a/presentation/ELK Config.docx
+++ b/presentation/ELK Config.docx
@@ -6053,6 +6053,78 @@
           <w:szCs w:val="21"/>
         </w:rPr>
         <w:t xml:space="preserve"> output on set here host and port – </w:t>
+      </w:r>
+    </w:p>
+    <w:p>
+      <w:pPr>
+        <w:pStyle w:val="ListParagraph"/>
+        <w:tabs>
+          <w:tab w:val="left" w:pos="915"/>
+        </w:tabs>
+        <w:ind w:left="840"/>
+        <w:rPr>
+          <w:rFonts w:ascii="Consolas" w:eastAsia="Times New Roman" w:hAnsi="Consolas" w:cs="Times New Roman"/>
+          <w:sz w:val="21"/>
+          <w:szCs w:val="21"/>
+        </w:rPr>
+      </w:pPr>
+      <w:proofErr w:type="spellStart"/>
+      <w:r>
+        <w:rPr>
+          <w:rFonts w:ascii="Consolas" w:eastAsia="Times New Roman" w:hAnsi="Consolas" w:cs="Times New Roman"/>
+          <w:sz w:val="21"/>
+          <w:szCs w:val="21"/>
+        </w:rPr>
+        <w:t>Filebeat.inputs</w:t>
+      </w:r>
+      <w:proofErr w:type="spellEnd"/>
+      <w:r>
+        <w:rPr>
+          <w:rFonts w:ascii="Consolas" w:eastAsia="Times New Roman" w:hAnsi="Consolas" w:cs="Times New Roman"/>
+          <w:sz w:val="21"/>
+          <w:szCs w:val="21"/>
+        </w:rPr>
+        <w:t>:</w:t>
+      </w:r>
+    </w:p>
+    <w:p>
+      <w:pPr>
+        <w:pStyle w:val="ListParagraph"/>
+        <w:tabs>
+          <w:tab w:val="left" w:pos="915"/>
+        </w:tabs>
+        <w:ind w:left="840"/>
+        <w:rPr>
+          <w:rFonts w:ascii="Consolas" w:eastAsia="Times New Roman" w:hAnsi="Consolas" w:cs="Times New Roman"/>
+          <w:sz w:val="21"/>
+          <w:szCs w:val="21"/>
+        </w:rPr>
+      </w:pPr>
+      <w:r>
+        <w:rPr>
+          <w:rFonts w:ascii="Consolas" w:eastAsia="Times New Roman" w:hAnsi="Consolas" w:cs="Times New Roman"/>
+          <w:sz w:val="21"/>
+          <w:szCs w:val="21"/>
+        </w:rPr>
+        <w:t xml:space="preserve"> </w:t>
+      </w:r>
+      <w:proofErr w:type="gramStart"/>
+      <w:r>
+        <w:rPr>
+          <w:rFonts w:ascii="Consolas" w:eastAsia="Times New Roman" w:hAnsi="Consolas" w:cs="Times New Roman"/>
+          <w:sz w:val="21"/>
+          <w:szCs w:val="21"/>
+        </w:rPr>
+        <w:t>enabled</w:t>
+      </w:r>
+      <w:proofErr w:type="gramEnd"/>
+      <w:r>
+        <w:rPr>
+          <w:rFonts w:ascii="Consolas" w:eastAsia="Times New Roman" w:hAnsi="Consolas" w:cs="Times New Roman"/>
+          <w:sz w:val="21"/>
+          <w:szCs w:val="21"/>
+        </w:rPr>
+        <w:t>: true</w:t>
       </w:r>
     </w:p>
     <w:p>
@@ -6115,6 +6187,8 @@
         </w:rPr>
         <w:t>:</w:t>
       </w:r>
+      <w:bookmarkStart w:id="0" w:name="_GoBack"/>
+      <w:bookmarkEnd w:id="0"/>
     </w:p>
     <w:p>
       <w:pPr>
@@ -7885,7 +7959,6 @@
           <w:sz w:val="21"/>
           <w:szCs w:val="21"/>
         </w:rPr>
-        <w:lastRenderedPageBreak/>
         <w:t xml:space="preserve">                </w:t>
       </w:r>
       <w:proofErr w:type="gramStart"/>
@@ -10330,6 +10403,7 @@
           <w:sz w:val="21"/>
           <w:szCs w:val="21"/>
         </w:rPr>
+        <w:lastRenderedPageBreak/>
         <w:t xml:space="preserve">            </w:t>
       </w:r>
       <w:proofErr w:type="spellStart"/>
@@ -10472,7 +10546,6 @@
           <w:sz w:val="21"/>
           <w:szCs w:val="21"/>
         </w:rPr>
-        <w:lastRenderedPageBreak/>
         <w:t xml:space="preserve">            b = </w:t>
       </w:r>
       <w:proofErr w:type="spellStart"/>
@@ -12247,7 +12320,6 @@
           <w:szCs w:val="21"/>
           <w:highlight w:val="cyan"/>
         </w:rPr>
-        <w:lastRenderedPageBreak/>
         <w:t>For Oracle Apex (</w:t>
       </w:r>
       <w:proofErr w:type="spellStart"/>
@@ -13273,8 +13345,6 @@
         </w:rPr>
         <w:t>Require all granted</w:t>
       </w:r>
-      <w:bookmarkStart w:id="0" w:name="_GoBack"/>
-      <w:bookmarkEnd w:id="0"/>
     </w:p>
     <w:p>
       <w:pPr>
@@ -14642,7 +14712,7 @@
         <v:path o:extrusionok="f" gradientshapeok="t" o:connecttype="rect"/>
         <o:lock v:ext="edit" aspectratio="t"/>
       </v:shapetype>
-      <v:shape id="_x0000_i1056" type="#_x0000_t75" style="width:11.25pt;height:11.25pt" o:bullet="t">
+      <v:shape id="_x0000_i1030" type="#_x0000_t75" style="width:11.25pt;height:11.25pt" o:bullet="t">
         <v:imagedata r:id="rId1" o:title="mso3A50"/>
       </v:shape>
     </w:pict>
@@ -16426,7 +16496,7 @@
 </file>
 
 <file path=customXml/itemProps1.xml><?xml version="1.0" encoding="utf-8"?>
-<ds:datastoreItem xmlns:ds="http://schemas.openxmlformats.org/officeDocument/2006/customXml" ds:itemID="{42C26CAD-2AE0-46B5-9F54-84D10A0C1018}">
+<ds:datastoreItem xmlns:ds="http://schemas.openxmlformats.org/officeDocument/2006/customXml" ds:itemID="{E04C8ADB-DAB8-4D67-BBAD-97A58A9A5552}">
   <ds:schemaRefs>
     <ds:schemaRef ds:uri="http://schemas.openxmlformats.org/officeDocument/2006/bibliography"/>
   </ds:schemaRefs>

</xml_diff>

<commit_message>
feat: logdata process update final
</commit_message>
<xml_diff>
--- a/presentation/ELK Config.docx
+++ b/presentation/ELK Config.docx
@@ -6053,78 +6053,6 @@
           <w:szCs w:val="21"/>
         </w:rPr>
         <w:t xml:space="preserve"> output on set here host and port – </w:t>
-      </w:r>
-    </w:p>
-    <w:p>
-      <w:pPr>
-        <w:pStyle w:val="ListParagraph"/>
-        <w:tabs>
-          <w:tab w:val="left" w:pos="915"/>
-        </w:tabs>
-        <w:ind w:left="840"/>
-        <w:rPr>
-          <w:rFonts w:ascii="Consolas" w:eastAsia="Times New Roman" w:hAnsi="Consolas" w:cs="Times New Roman"/>
-          <w:sz w:val="21"/>
-          <w:szCs w:val="21"/>
-        </w:rPr>
-      </w:pPr>
-      <w:proofErr w:type="spellStart"/>
-      <w:r>
-        <w:rPr>
-          <w:rFonts w:ascii="Consolas" w:eastAsia="Times New Roman" w:hAnsi="Consolas" w:cs="Times New Roman"/>
-          <w:sz w:val="21"/>
-          <w:szCs w:val="21"/>
-        </w:rPr>
-        <w:t>Filebeat.inputs</w:t>
-      </w:r>
-      <w:proofErr w:type="spellEnd"/>
-      <w:r>
-        <w:rPr>
-          <w:rFonts w:ascii="Consolas" w:eastAsia="Times New Roman" w:hAnsi="Consolas" w:cs="Times New Roman"/>
-          <w:sz w:val="21"/>
-          <w:szCs w:val="21"/>
-        </w:rPr>
-        <w:t>:</w:t>
-      </w:r>
-    </w:p>
-    <w:p>
-      <w:pPr>
-        <w:pStyle w:val="ListParagraph"/>
-        <w:tabs>
-          <w:tab w:val="left" w:pos="915"/>
-        </w:tabs>
-        <w:ind w:left="840"/>
-        <w:rPr>
-          <w:rFonts w:ascii="Consolas" w:eastAsia="Times New Roman" w:hAnsi="Consolas" w:cs="Times New Roman"/>
-          <w:sz w:val="21"/>
-          <w:szCs w:val="21"/>
-        </w:rPr>
-      </w:pPr>
-      <w:r>
-        <w:rPr>
-          <w:rFonts w:ascii="Consolas" w:eastAsia="Times New Roman" w:hAnsi="Consolas" w:cs="Times New Roman"/>
-          <w:sz w:val="21"/>
-          <w:szCs w:val="21"/>
-        </w:rPr>
-        <w:t xml:space="preserve"> </w:t>
-      </w:r>
-      <w:proofErr w:type="gramStart"/>
-      <w:r>
-        <w:rPr>
-          <w:rFonts w:ascii="Consolas" w:eastAsia="Times New Roman" w:hAnsi="Consolas" w:cs="Times New Roman"/>
-          <w:sz w:val="21"/>
-          <w:szCs w:val="21"/>
-        </w:rPr>
-        <w:t>enabled</w:t>
-      </w:r>
-      <w:proofErr w:type="gramEnd"/>
-      <w:r>
-        <w:rPr>
-          <w:rFonts w:ascii="Consolas" w:eastAsia="Times New Roman" w:hAnsi="Consolas" w:cs="Times New Roman"/>
-          <w:sz w:val="21"/>
-          <w:szCs w:val="21"/>
-        </w:rPr>
-        <w:t>: true</w:t>
       </w:r>
     </w:p>
     <w:p>
@@ -6187,8 +6115,6 @@
         </w:rPr>
         <w:t>:</w:t>
       </w:r>
-      <w:bookmarkStart w:id="0" w:name="_GoBack"/>
-      <w:bookmarkEnd w:id="0"/>
     </w:p>
     <w:p>
       <w:pPr>
@@ -7959,6 +7885,7 @@
           <w:sz w:val="21"/>
           <w:szCs w:val="21"/>
         </w:rPr>
+        <w:lastRenderedPageBreak/>
         <w:t xml:space="preserve">                </w:t>
       </w:r>
       <w:proofErr w:type="gramStart"/>
@@ -10403,7 +10330,6 @@
           <w:sz w:val="21"/>
           <w:szCs w:val="21"/>
         </w:rPr>
-        <w:lastRenderedPageBreak/>
         <w:t xml:space="preserve">            </w:t>
       </w:r>
       <w:proofErr w:type="spellStart"/>
@@ -10546,6 +10472,7 @@
           <w:sz w:val="21"/>
           <w:szCs w:val="21"/>
         </w:rPr>
+        <w:lastRenderedPageBreak/>
         <w:t xml:space="preserve">            b = </w:t>
       </w:r>
       <w:proofErr w:type="spellStart"/>
@@ -12320,6 +12247,7 @@
           <w:szCs w:val="21"/>
           <w:highlight w:val="cyan"/>
         </w:rPr>
+        <w:lastRenderedPageBreak/>
         <w:t>For Oracle Apex (</w:t>
       </w:r>
       <w:proofErr w:type="spellStart"/>
@@ -14521,8 +14449,51 @@
           <w:sz w:val="21"/>
           <w:szCs w:val="21"/>
         </w:rPr>
-        <w:t xml:space="preserve"> -e</w:t>
-      </w:r>
+        <w:t xml:space="preserve"> </w:t>
+      </w:r>
+      <w:r>
+        <w:rPr>
+          <w:rFonts w:ascii="Consolas" w:eastAsia="Times New Roman" w:hAnsi="Consolas" w:cs="Times New Roman"/>
+          <w:sz w:val="21"/>
+          <w:szCs w:val="21"/>
+        </w:rPr>
+        <w:t>–</w:t>
+      </w:r>
+      <w:r>
+        <w:rPr>
+          <w:rFonts w:ascii="Consolas" w:eastAsia="Times New Roman" w:hAnsi="Consolas" w:cs="Times New Roman"/>
+          <w:sz w:val="21"/>
+          <w:szCs w:val="21"/>
+        </w:rPr>
+        <w:t>e</w:t>
+      </w:r>
+    </w:p>
+    <w:p>
+      <w:pPr>
+        <w:pStyle w:val="ListParagraph"/>
+        <w:numPr>
+          <w:ilvl w:val="0"/>
+          <w:numId w:val="10"/>
+        </w:numPr>
+        <w:tabs>
+          <w:tab w:val="left" w:pos="915"/>
+        </w:tabs>
+        <w:rPr>
+          <w:rFonts w:ascii="Consolas" w:eastAsia="Times New Roman" w:hAnsi="Consolas" w:cs="Times New Roman"/>
+          <w:sz w:val="21"/>
+          <w:szCs w:val="21"/>
+        </w:rPr>
+      </w:pPr>
+      <w:r>
+        <w:rPr>
+          <w:rFonts w:ascii="Consolas" w:eastAsia="Times New Roman" w:hAnsi="Consolas" w:cs="Times New Roman"/>
+          <w:sz w:val="21"/>
+          <w:szCs w:val="21"/>
+        </w:rPr>
+        <w:t>Run application using : &lt;localhost&gt;/servicename</w:t>
+      </w:r>
+      <w:bookmarkStart w:id="0" w:name="_GoBack"/>
+      <w:bookmarkEnd w:id="0"/>
     </w:p>
     <w:p>
       <w:pPr>
@@ -14712,7 +14683,7 @@
         <v:path o:extrusionok="f" gradientshapeok="t" o:connecttype="rect"/>
         <o:lock v:ext="edit" aspectratio="t"/>
       </v:shapetype>
-      <v:shape id="_x0000_i1030" type="#_x0000_t75" style="width:11.25pt;height:11.25pt" o:bullet="t">
+      <v:shape id="_x0000_i1028" type="#_x0000_t75" style="width:11.25pt;height:11.25pt" o:bullet="t">
         <v:imagedata r:id="rId1" o:title="mso3A50"/>
       </v:shape>
     </w:pict>
@@ -16496,7 +16467,7 @@
 </file>
 
 <file path=customXml/itemProps1.xml><?xml version="1.0" encoding="utf-8"?>
-<ds:datastoreItem xmlns:ds="http://schemas.openxmlformats.org/officeDocument/2006/customXml" ds:itemID="{E04C8ADB-DAB8-4D67-BBAD-97A58A9A5552}">
+<ds:datastoreItem xmlns:ds="http://schemas.openxmlformats.org/officeDocument/2006/customXml" ds:itemID="{4C8FC71F-ED9A-40D3-B71F-162A5B7B1B8D}">
   <ds:schemaRefs>
     <ds:schemaRef ds:uri="http://schemas.openxmlformats.org/officeDocument/2006/bibliography"/>
   </ds:schemaRefs>

</xml_diff>